<commit_message>
Se sube diagrama de clases actualizado. Se utiliza el patron Adapter para modelar la conversion de un dispositivo estandard a inteligente. Se utiliza el patron Command para modelar el actuador y el sensor. Ambas interfaces las une la clase regla que hace de invoker.
</commit_message>
<xml_diff>
--- a/Doc/Plantilla Entregas TP.docx
+++ b/Doc/Plantilla Entregas TP.docx
@@ -25,7 +25,7 @@
                     <pic:cNvPicPr preferRelativeResize="0"/>
                   </pic:nvPicPr>
                   <pic:blipFill>
-                    <a:blip r:embed="rId7"/>
+                    <a:blip r:embed="rId8"/>
                     <a:srcRect/>
                     <a:stretch>
                       <a:fillRect/>
@@ -422,7 +422,7 @@
         </w:rPr>
         <w:t xml:space="preserve">: </w:t>
       </w:r>
-      <w:hyperlink r:id="rId8" w:tgtFrame="_blank" w:history="1">
+      <w:hyperlink r:id="rId9" w:tgtFrame="_blank" w:history="1">
         <w:r>
           <w:rPr>
             <w:rStyle w:val="Hipervnculo"/>
@@ -763,7 +763,7 @@
                     <pic:cNvPicPr/>
                   </pic:nvPicPr>
                   <pic:blipFill>
-                    <a:blip r:embed="rId9"/>
+                    <a:blip r:embed="rId10"/>
                     <a:stretch>
                       <a:fillRect/>
                     </a:stretch>
@@ -2671,7 +2671,7 @@
                     <pic:cNvPicPr/>
                   </pic:nvPicPr>
                   <pic:blipFill>
-                    <a:blip r:embed="rId10">
+                    <a:blip r:embed="rId11">
                       <a:extLst>
                         <a:ext uri="{28A0092B-C50C-407E-A947-70E740481C1C}">
                           <a14:useLocalDpi xmlns:a14="http://schemas.microsoft.com/office/drawing/2010/main" val="0"/>
@@ -2876,7 +2876,7 @@
                     <pic:cNvPicPr/>
                   </pic:nvPicPr>
                   <pic:blipFill>
-                    <a:blip r:embed="rId11"/>
+                    <a:blip r:embed="rId12"/>
                     <a:stretch>
                       <a:fillRect/>
                     </a:stretch>
@@ -3169,51 +3169,36 @@
         </w:rPr>
       </w:pPr>
     </w:p>
-    <w:p>
-      <w:r>
-        <w:rPr>
-          <w:noProof/>
-          <w:lang w:val="en-US"/>
-        </w:rPr>
-        <w:drawing>
-          <wp:inline distT="0" distB="0" distL="0" distR="0" wp14:anchorId="7493473F" wp14:editId="0E3C5BC9">
-            <wp:extent cx="5733415" cy="5372735"/>
-            <wp:effectExtent l="0" t="0" r="635" b="0"/>
-            <wp:docPr id="5" name="Imagen 5"/>
-            <wp:cNvGraphicFramePr>
-              <a:graphicFrameLocks xmlns:a="http://schemas.openxmlformats.org/drawingml/2006/main" noChangeAspect="1"/>
-            </wp:cNvGraphicFramePr>
-            <a:graphic xmlns:a="http://schemas.openxmlformats.org/drawingml/2006/main">
-              <a:graphicData uri="http://schemas.openxmlformats.org/drawingml/2006/picture">
-                <pic:pic xmlns:pic="http://schemas.openxmlformats.org/drawingml/2006/picture">
-                  <pic:nvPicPr>
-                    <pic:cNvPr id="1" name=""/>
-                    <pic:cNvPicPr/>
-                  </pic:nvPicPr>
-                  <pic:blipFill>
-                    <a:blip r:embed="rId12"/>
-                    <a:stretch>
-                      <a:fillRect/>
-                    </a:stretch>
-                  </pic:blipFill>
-                  <pic:spPr>
-                    <a:xfrm>
-                      <a:off x="0" y="0"/>
-                      <a:ext cx="5733415" cy="5372735"/>
-                    </a:xfrm>
-                    <a:prstGeom prst="rect">
-                      <a:avLst/>
-                    </a:prstGeom>
-                  </pic:spPr>
-                </pic:pic>
-              </a:graphicData>
-            </a:graphic>
-          </wp:inline>
-        </w:drawing>
-      </w:r>
-    </w:p>
-    <w:p>
-      <w:bookmarkStart w:id="6" w:name="_GoBack"/>
+    <w:p/>
+    <w:bookmarkStart w:id="6" w:name="_GoBack"/>
+    <w:p>
+      <w:r>
+        <w:object w:dxaOrig="2190" w:dyaOrig="810">
+          <v:shapetype id="_x0000_t75" coordsize="21600,21600" o:spt="75" o:preferrelative="t" path="m@4@5l@4@11@9@11@9@5xe" filled="f" stroked="f">
+            <v:stroke joinstyle="miter"/>
+            <v:formulas>
+              <v:f eqn="if lineDrawn pixelLineWidth 0"/>
+              <v:f eqn="sum @0 1 0"/>
+              <v:f eqn="sum 0 0 @1"/>
+              <v:f eqn="prod @2 1 2"/>
+              <v:f eqn="prod @3 21600 pixelWidth"/>
+              <v:f eqn="prod @3 21600 pixelHeight"/>
+              <v:f eqn="sum @0 0 1"/>
+              <v:f eqn="prod @6 1 2"/>
+              <v:f eqn="prod @7 21600 pixelWidth"/>
+              <v:f eqn="sum @8 21600 0"/>
+              <v:f eqn="prod @7 21600 pixelHeight"/>
+              <v:f eqn="sum @10 21600 0"/>
+            </v:formulas>
+            <v:path o:extrusionok="f" gradientshapeok="t" o:connecttype="rect"/>
+            <o:lock v:ext="edit" aspectratio="t"/>
+          </v:shapetype>
+          <v:shape id="_x0000_i1027" type="#_x0000_t75" style="width:109.5pt;height:40.5pt" o:ole="">
+            <v:imagedata r:id="rId13" o:title=""/>
+          </v:shape>
+          <o:OLEObject Type="Embed" ProgID="Package" ShapeID="_x0000_i1027" DrawAspect="Content" ObjectID="_1588351414" r:id="rId14"/>
+        </w:object>
+      </w:r>
       <w:bookmarkEnd w:id="6"/>
     </w:p>
     <w:p>
@@ -3487,7 +3472,7 @@
       </w:pPr>
     </w:p>
     <w:sectPr>
-      <w:footerReference w:type="default" r:id="rId13"/>
+      <w:footerReference w:type="default" r:id="rId15"/>
       <w:pgSz w:w="11909" w:h="16834"/>
       <w:pgMar w:top="1440" w:right="1440" w:bottom="1440" w:left="1440" w:header="0" w:footer="720" w:gutter="0"/>
       <w:pgNumType w:start="1"/>
@@ -5386,4 +5371,16 @@
   </a:objectDefaults>
   <a:extraClrSchemeLst/>
 </a:theme>
+</file>
+
+<file path=customXml/item1.xml><?xml version="1.0" encoding="utf-8"?>
+<b:Sources xmlns:b="http://schemas.openxmlformats.org/officeDocument/2006/bibliography" xmlns="http://schemas.openxmlformats.org/officeDocument/2006/bibliography" SelectedStyle="\APASixthEditionOfficeOnline.xsl" StyleName="APA" Version="6"/>
+</file>
+
+<file path=customXml/itemProps1.xml><?xml version="1.0" encoding="utf-8"?>
+<ds:datastoreItem xmlns:ds="http://schemas.openxmlformats.org/officeDocument/2006/customXml" ds:itemID="{7164A751-E547-4D44-A2C8-715A6153D8D1}">
+  <ds:schemaRefs>
+    <ds:schemaRef ds:uri="http://schemas.openxmlformats.org/officeDocument/2006/bibliography"/>
+  </ds:schemaRefs>
+</ds:datastoreItem>
 </file>
</xml_diff>

<commit_message>
se sube primer version de los fuentes. Se cambia el uso del patron command por el de stategy, dado que el enunciado dice que no todos los dispositivo entienden los mismo mensajes, por lo cual cada dispositivo
</commit_message>
<xml_diff>
--- a/Doc/Plantilla Entregas TP.docx
+++ b/Doc/Plantilla Entregas TP.docx
@@ -3169,11 +3169,13 @@
         </w:rPr>
       </w:pPr>
     </w:p>
-    <w:p/>
-    <w:bookmarkStart w:id="6" w:name="_GoBack"/>
-    <w:p>
-      <w:r>
-        <w:object w:dxaOrig="2190" w:dyaOrig="810">
+    <w:p>
+      <w:bookmarkStart w:id="6" w:name="_GoBack"/>
+      <w:bookmarkEnd w:id="6"/>
+    </w:p>
+    <w:p>
+      <w:r>
+        <w:object w:dxaOrig="2206" w:dyaOrig="811">
           <v:shapetype id="_x0000_t75" coordsize="21600,21600" o:spt="75" o:preferrelative="t" path="m@4@5l@4@11@9@11@9@5xe" filled="f" stroked="f">
             <v:stroke joinstyle="miter"/>
             <v:formulas>
@@ -3193,13 +3195,12 @@
             <v:path o:extrusionok="f" gradientshapeok="t" o:connecttype="rect"/>
             <o:lock v:ext="edit" aspectratio="t"/>
           </v:shapetype>
-          <v:shape id="_x0000_i1027" type="#_x0000_t75" style="width:109.5pt;height:40.5pt" o:ole="">
+          <v:shape id="_x0000_i1027" type="#_x0000_t75" style="width:110.5pt;height:40.5pt" o:ole="">
             <v:imagedata r:id="rId13" o:title=""/>
           </v:shape>
-          <o:OLEObject Type="Embed" ProgID="Package" ShapeID="_x0000_i1027" DrawAspect="Content" ObjectID="_1588351414" r:id="rId14"/>
+          <o:OLEObject Type="Embed" ProgID="Package" ShapeID="_x0000_i1027" DrawAspect="Content" ObjectID="_1588375355" r:id="rId14"/>
         </w:object>
       </w:r>
-      <w:bookmarkEnd w:id="6"/>
     </w:p>
     <w:p>
       <w:pPr>
@@ -5378,7 +5379,7 @@
 </file>
 
 <file path=customXml/itemProps1.xml><?xml version="1.0" encoding="utf-8"?>
-<ds:datastoreItem xmlns:ds="http://schemas.openxmlformats.org/officeDocument/2006/customXml" ds:itemID="{7164A751-E547-4D44-A2C8-715A6153D8D1}">
+<ds:datastoreItem xmlns:ds="http://schemas.openxmlformats.org/officeDocument/2006/customXml" ds:itemID="{22250D12-960D-402F-97D5-11D65F98F3C6}">
   <ds:schemaRefs>
     <ds:schemaRef ds:uri="http://schemas.openxmlformats.org/officeDocument/2006/bibliography"/>
   </ds:schemaRefs>

</xml_diff>

<commit_message>
se suben cambios en el diagrama de clases y en el codigo. La conversion del dispositivo standar a uno Inteligente se hace mediante el patron Adaptor. La implementacion de las reglas que contendra los mensajes de medicion y acciones se mantiene con el patron stategy ya que puede variar. A su vez como el enunciado indica que distinto fabricantes entienden distintos tipos de mensajes y cada uno lo puede interpretar a su forma mientras se envie el id, se implementa un patron mediado para que por cada estrategia de mensaje se envie a todos los fabricantes de dispositivos. Se agrega el fabricante a los dispositivos.
</commit_message>
<xml_diff>
--- a/Doc/Plantilla Entregas TP.docx
+++ b/Doc/Plantilla Entregas TP.docx
@@ -187,7 +187,7 @@
           <w:sz w:val="28"/>
           <w:szCs w:val="28"/>
         </w:rPr>
-        <w:t>Kenji</w:t>
+        <w:t>Sebastian</w:t>
       </w:r>
       <w:proofErr w:type="spellEnd"/>
       <w:r>
@@ -195,8 +195,17 @@
           <w:sz w:val="28"/>
           <w:szCs w:val="28"/>
         </w:rPr>
-        <w:t xml:space="preserve"> Isa</w:t>
-      </w:r>
+        <w:t xml:space="preserve"> </w:t>
+      </w:r>
+      <w:proofErr w:type="spellStart"/>
+      <w:r>
+        <w:rPr>
+          <w:sz w:val="28"/>
+          <w:szCs w:val="28"/>
+        </w:rPr>
+        <w:t>Cairola</w:t>
+      </w:r>
+      <w:proofErr w:type="spellEnd"/>
     </w:p>
     <w:p>
       <w:pPr>
@@ -210,95 +219,57 @@
           <w:szCs w:val="28"/>
         </w:rPr>
       </w:pPr>
-      <w:proofErr w:type="spellStart"/>
       <w:r>
         <w:rPr>
           <w:sz w:val="28"/>
           <w:szCs w:val="28"/>
         </w:rPr>
-        <w:t>Sebastian</w:t>
-      </w:r>
-      <w:proofErr w:type="spellEnd"/>
-      <w:r>
+        <w:t>Tomas Villa</w:t>
+      </w:r>
+    </w:p>
+    <w:p>
+      <w:pPr>
         <w:rPr>
           <w:sz w:val="28"/>
           <w:szCs w:val="28"/>
         </w:rPr>
-        <w:t xml:space="preserve"> </w:t>
-      </w:r>
-      <w:proofErr w:type="spellStart"/>
-      <w:r>
-        <w:rPr>
+      </w:pPr>
+      <w:r>
+        <w:rPr>
+          <w:b/>
           <w:sz w:val="28"/>
           <w:szCs w:val="28"/>
-        </w:rPr>
-        <w:t>Cairola</w:t>
-      </w:r>
-      <w:proofErr w:type="spellEnd"/>
-    </w:p>
-    <w:p>
-      <w:pPr>
-        <w:numPr>
-          <w:ilvl w:val="0"/>
-          <w:numId w:val="1"/>
-        </w:numPr>
-        <w:contextualSpacing/>
+          <w:u w:val="single"/>
+        </w:rPr>
+        <w:t>Fecha de entrega</w:t>
+      </w:r>
+      <w:r>
         <w:rPr>
           <w:sz w:val="28"/>
           <w:szCs w:val="28"/>
         </w:rPr>
-      </w:pPr>
+        <w:t xml:space="preserve">: </w:t>
+      </w:r>
       <w:r>
         <w:rPr>
           <w:sz w:val="28"/>
           <w:szCs w:val="28"/>
         </w:rPr>
-        <w:t>Tomas Villa</w:t>
-      </w:r>
-    </w:p>
-    <w:p>
-      <w:pPr>
+        <w:t>22</w:t>
+      </w:r>
+      <w:r>
         <w:rPr>
           <w:sz w:val="28"/>
           <w:szCs w:val="28"/>
         </w:rPr>
-      </w:pPr>
-      <w:r>
-        <w:rPr>
-          <w:b/>
+        <w:t>/</w:t>
+      </w:r>
+      <w:r>
+        <w:rPr>
           <w:sz w:val="28"/>
           <w:szCs w:val="28"/>
-          <w:u w:val="single"/>
-        </w:rPr>
-        <w:t>Fecha de entrega</w:t>
-      </w:r>
-      <w:r>
-        <w:rPr>
-          <w:sz w:val="28"/>
-          <w:szCs w:val="28"/>
-        </w:rPr>
-        <w:t xml:space="preserve">: </w:t>
-      </w:r>
-      <w:r>
-        <w:rPr>
-          <w:sz w:val="28"/>
-          <w:szCs w:val="28"/>
-        </w:rPr>
-        <w:t>24</w:t>
-      </w:r>
-      <w:r>
-        <w:rPr>
-          <w:sz w:val="28"/>
-          <w:szCs w:val="28"/>
-        </w:rPr>
-        <w:t>/</w:t>
-      </w:r>
-      <w:r>
-        <w:rPr>
-          <w:sz w:val="28"/>
-          <w:szCs w:val="28"/>
-        </w:rPr>
-        <w:t>04</w:t>
+        </w:rPr>
+        <w:t>05</w:t>
       </w:r>
       <w:r>
         <w:rPr>
@@ -3175,7 +3146,7 @@
     </w:p>
     <w:p>
       <w:r>
-        <w:object w:dxaOrig="2206" w:dyaOrig="811">
+        <w:object w:dxaOrig="2250" w:dyaOrig="811">
           <v:shapetype id="_x0000_t75" coordsize="21600,21600" o:spt="75" o:preferrelative="t" path="m@4@5l@4@11@9@11@9@5xe" filled="f" stroked="f">
             <v:stroke joinstyle="miter"/>
             <v:formulas>
@@ -3195,10 +3166,10 @@
             <v:path o:extrusionok="f" gradientshapeok="t" o:connecttype="rect"/>
             <o:lock v:ext="edit" aspectratio="t"/>
           </v:shapetype>
-          <v:shape id="_x0000_i1027" type="#_x0000_t75" style="width:110.5pt;height:40.5pt" o:ole="">
+          <v:shape id="_x0000_i1027" type="#_x0000_t75" style="width:112.5pt;height:40.5pt" o:ole="">
             <v:imagedata r:id="rId13" o:title=""/>
           </v:shape>
-          <o:OLEObject Type="Embed" ProgID="Package" ShapeID="_x0000_i1027" DrawAspect="Content" ObjectID="_1588375355" r:id="rId14"/>
+          <o:OLEObject Type="Embed" ProgID="Package" ShapeID="_x0000_i1027" DrawAspect="Content" ObjectID="_1588459765" r:id="rId14"/>
         </w:object>
       </w:r>
     </w:p>
@@ -3341,40 +3312,6 @@
           <w:lang w:val="es-AR"/>
         </w:rPr>
         <w:t>El tiempo de aprendizaje del sistema por un usuario deberá ser menor a 4 horas.</w:t>
-      </w:r>
-    </w:p>
-    <w:p>
-      <w:pPr>
-        <w:numPr>
-          <w:ilvl w:val="0"/>
-          <w:numId w:val="4"/>
-        </w:numPr>
-        <w:pBdr>
-          <w:top w:val="none" w:sz="0" w:space="0" w:color="auto"/>
-          <w:left w:val="none" w:sz="0" w:space="0" w:color="auto"/>
-          <w:bottom w:val="none" w:sz="0" w:space="0" w:color="auto"/>
-          <w:right w:val="none" w:sz="0" w:space="0" w:color="auto"/>
-          <w:between w:val="none" w:sz="0" w:space="0" w:color="auto"/>
-        </w:pBdr>
-        <w:shd w:val="clear" w:color="auto" w:fill="FFFFFF"/>
-        <w:spacing w:after="60" w:line="240" w:lineRule="auto"/>
-        <w:rPr>
-          <w:rFonts w:eastAsia="Times New Roman"/>
-          <w:color w:val="222222"/>
-          <w:sz w:val="20"/>
-          <w:szCs w:val="20"/>
-          <w:lang w:val="es-AR"/>
-        </w:rPr>
-      </w:pPr>
-      <w:r>
-        <w:rPr>
-          <w:rFonts w:eastAsia="Times New Roman"/>
-          <w:color w:val="222222"/>
-          <w:sz w:val="20"/>
-          <w:szCs w:val="20"/>
-          <w:lang w:val="es-AR"/>
-        </w:rPr>
-        <w:t>El sistema debe proporcionar mensajes de error que sean informativos y orientados a usuario final.</w:t>
       </w:r>
     </w:p>
     <w:p>
@@ -5379,7 +5316,7 @@
 </file>
 
 <file path=customXml/itemProps1.xml><?xml version="1.0" encoding="utf-8"?>
-<ds:datastoreItem xmlns:ds="http://schemas.openxmlformats.org/officeDocument/2006/customXml" ds:itemID="{22250D12-960D-402F-97D5-11D65F98F3C6}">
+<ds:datastoreItem xmlns:ds="http://schemas.openxmlformats.org/officeDocument/2006/customXml" ds:itemID="{7F1A1B49-B868-4830-AEB1-2700233BCC5E}">
   <ds:schemaRefs>
     <ds:schemaRef ds:uri="http://schemas.openxmlformats.org/officeDocument/2006/bibliography"/>
   </ds:schemaRefs>

</xml_diff>

<commit_message>
Actualización Diagrama de Arquitectura
</commit_message>
<xml_diff>
--- a/Doc/Plantilla Entregas TP.docx
+++ b/Doc/Plantilla Entregas TP.docx
@@ -1,6 +1,6 @@
 
 <file path=word/document.xml><?xml version="1.0" encoding="utf-8"?>
-<w:document xmlns:wpc="http://schemas.microsoft.com/office/word/2010/wordprocessingCanvas" xmlns:cx="http://schemas.microsoft.com/office/drawing/2014/chartex" xmlns:mc="http://schemas.openxmlformats.org/markup-compatibility/2006" xmlns:o="urn:schemas-microsoft-com:office:office" xmlns:r="http://schemas.openxmlformats.org/officeDocument/2006/relationships" xmlns:m="http://schemas.openxmlformats.org/officeDocument/2006/math" xmlns:v="urn:schemas-microsoft-com:vml" xmlns:wp14="http://schemas.microsoft.com/office/word/2010/wordprocessingDrawing" xmlns:wp="http://schemas.openxmlformats.org/drawingml/2006/wordprocessingDrawing" xmlns:w10="urn:schemas-microsoft-com:office:word" xmlns:w="http://schemas.openxmlformats.org/wordprocessingml/2006/main" xmlns:w14="http://schemas.microsoft.com/office/word/2010/wordml" xmlns:w15="http://schemas.microsoft.com/office/word/2012/wordml" xmlns:w16se="http://schemas.microsoft.com/office/word/2015/wordml/symex" xmlns:wpg="http://schemas.microsoft.com/office/word/2010/wordprocessingGroup" xmlns:wpi="http://schemas.microsoft.com/office/word/2010/wordprocessingInk" xmlns:wne="http://schemas.microsoft.com/office/word/2006/wordml" xmlns:wps="http://schemas.microsoft.com/office/word/2010/wordprocessingShape" mc:Ignorable="w14 w15 w16se wp14">
+<w:document xmlns:wpc="http://schemas.microsoft.com/office/word/2010/wordprocessingCanvas" xmlns:mc="http://schemas.openxmlformats.org/markup-compatibility/2006" xmlns:o="urn:schemas-microsoft-com:office:office" xmlns:r="http://schemas.openxmlformats.org/officeDocument/2006/relationships" xmlns:m="http://schemas.openxmlformats.org/officeDocument/2006/math" xmlns:v="urn:schemas-microsoft-com:vml" xmlns:wp14="http://schemas.microsoft.com/office/word/2010/wordprocessingDrawing" xmlns:wp="http://schemas.openxmlformats.org/drawingml/2006/wordprocessingDrawing" xmlns:w10="urn:schemas-microsoft-com:office:word" xmlns:w="http://schemas.openxmlformats.org/wordprocessingml/2006/main" xmlns:w14="http://schemas.microsoft.com/office/word/2010/wordml" xmlns:w15="http://schemas.microsoft.com/office/word/2012/wordml" xmlns:wpg="http://schemas.microsoft.com/office/word/2010/wordprocessingGroup" xmlns:wpi="http://schemas.microsoft.com/office/word/2010/wordprocessingInk" xmlns:wne="http://schemas.microsoft.com/office/word/2006/wordml" xmlns:wps="http://schemas.microsoft.com/office/word/2010/wordprocessingShape" mc:Ignorable="w14 w15 wp14">
   <w:body>
     <w:p>
       <w:pPr>
@@ -9,7 +9,7 @@
       <w:r>
         <w:rPr>
           <w:noProof/>
-          <w:lang w:val="en-US"/>
+          <w:lang w:val="es-AR" w:eastAsia="es-AR"/>
         </w:rPr>
         <w:drawing>
           <wp:inline distT="114300" distB="114300" distL="114300" distR="114300">
@@ -72,7 +72,7 @@
     </w:p>
     <w:p>
       <w:pPr>
-        <w:pStyle w:val="Ttulo"/>
+        <w:pStyle w:val="Puesto"/>
         <w:jc w:val="center"/>
       </w:pPr>
       <w:bookmarkStart w:id="1" w:name="_tyig4q7zxhae" w:colFirst="0" w:colLast="0"/>
@@ -83,7 +83,7 @@
     </w:p>
     <w:p>
       <w:pPr>
-        <w:pStyle w:val="Ttulo"/>
+        <w:pStyle w:val="Puesto"/>
         <w:jc w:val="center"/>
       </w:pPr>
       <w:bookmarkStart w:id="2" w:name="_ot32qubv2nhy" w:colFirst="0" w:colLast="0"/>
@@ -181,21 +181,19 @@
           <w:szCs w:val="28"/>
         </w:rPr>
       </w:pPr>
-      <w:proofErr w:type="spellStart"/>
       <w:r>
         <w:rPr>
           <w:sz w:val="28"/>
           <w:szCs w:val="28"/>
         </w:rPr>
-        <w:t>Sebastian</w:t>
-      </w:r>
-      <w:proofErr w:type="spellEnd"/>
+        <w:t>Sebastiá</w:t>
+      </w:r>
       <w:r>
         <w:rPr>
           <w:sz w:val="28"/>
           <w:szCs w:val="28"/>
         </w:rPr>
-        <w:t xml:space="preserve"> </w:t>
+        <w:t xml:space="preserve">n </w:t>
       </w:r>
       <w:proofErr w:type="spellStart"/>
       <w:r>
@@ -226,6 +224,16 @@
         </w:rPr>
         <w:t>Tomas Villa</w:t>
       </w:r>
+    </w:p>
+    <w:p>
+      <w:pPr>
+        <w:ind w:left="360"/>
+        <w:contextualSpacing/>
+        <w:rPr>
+          <w:sz w:val="28"/>
+          <w:szCs w:val="28"/>
+        </w:rPr>
+      </w:pPr>
     </w:p>
     <w:p>
       <w:pPr>
@@ -523,14 +531,16 @@
         </w:rPr>
         <w:br w:type="page"/>
       </w:r>
-    </w:p>
-    <w:p>
-      <w:pPr>
-        <w:pStyle w:val="Ttulo"/>
+      <w:bookmarkStart w:id="3" w:name="_GoBack"/>
+      <w:bookmarkEnd w:id="3"/>
+    </w:p>
+    <w:p>
+      <w:pPr>
+        <w:pStyle w:val="Puesto"/>
         <w:jc w:val="center"/>
       </w:pPr>
-      <w:bookmarkStart w:id="3" w:name="_crp8hw70lf4y" w:colFirst="0" w:colLast="0"/>
-      <w:bookmarkEnd w:id="3"/>
+      <w:bookmarkStart w:id="4" w:name="_crp8hw70lf4y" w:colFirst="0" w:colLast="0"/>
+      <w:bookmarkEnd w:id="4"/>
       <w:r>
         <w:lastRenderedPageBreak/>
         <w:t>Trabajo Práctico Anual</w:t>
@@ -538,11 +548,11 @@
     </w:p>
     <w:p>
       <w:pPr>
-        <w:pStyle w:val="Ttulo"/>
+        <w:pStyle w:val="Puesto"/>
         <w:jc w:val="center"/>
       </w:pPr>
-      <w:bookmarkStart w:id="4" w:name="_1w4pu2jap9g" w:colFirst="0" w:colLast="0"/>
-      <w:bookmarkEnd w:id="4"/>
+      <w:bookmarkStart w:id="5" w:name="_1w4pu2jap9g" w:colFirst="0" w:colLast="0"/>
+      <w:bookmarkEnd w:id="5"/>
       <w:r>
         <w:t>“Sistema de Gestión Energética”</w:t>
       </w:r>
@@ -555,8 +565,8 @@
           <w:b/>
         </w:rPr>
       </w:pPr>
-      <w:bookmarkStart w:id="5" w:name="_toff70914ibc" w:colFirst="0" w:colLast="0"/>
-      <w:bookmarkEnd w:id="5"/>
+      <w:bookmarkStart w:id="6" w:name="_toff70914ibc" w:colFirst="0" w:colLast="0"/>
+      <w:bookmarkEnd w:id="6"/>
       <w:r>
         <w:rPr>
           <w:b/>
@@ -716,7 +726,7 @@
       <w:r>
         <w:rPr>
           <w:noProof/>
-          <w:lang w:val="en-US"/>
+          <w:lang w:val="es-AR" w:eastAsia="es-AR"/>
         </w:rPr>
         <w:drawing>
           <wp:inline distT="0" distB="0" distL="0" distR="0" wp14:anchorId="438EA65F" wp14:editId="2E7EA579">
@@ -2616,7 +2626,7 @@
       <w:r>
         <w:rPr>
           <w:noProof/>
-          <w:lang w:val="en-US"/>
+          <w:lang w:val="es-AR" w:eastAsia="es-AR"/>
         </w:rPr>
         <w:drawing>
           <wp:anchor distT="0" distB="0" distL="114300" distR="114300" simplePos="0" relativeHeight="251658240" behindDoc="0" locked="0" layoutInCell="1" allowOverlap="1" wp14:anchorId="620CDBA7" wp14:editId="22538EE8">
@@ -2824,15 +2834,88 @@
         <w:t xml:space="preserve">Diagrama de Arquitectura </w:t>
       </w:r>
     </w:p>
-    <w:p>
+    <w:p/>
+    <w:p/>
+    <w:p/>
+    <w:p>
+      <w:pPr>
+        <w:rPr>
+          <w:b/>
+          <w:sz w:val="24"/>
+          <w:szCs w:val="24"/>
+          <w:u w:val="single"/>
+        </w:rPr>
+      </w:pPr>
+    </w:p>
+    <w:p>
+      <w:pPr>
+        <w:rPr>
+          <w:b/>
+          <w:sz w:val="24"/>
+          <w:szCs w:val="24"/>
+          <w:u w:val="single"/>
+        </w:rPr>
+      </w:pPr>
+      <w:r>
+        <w:rPr>
+          <w:b/>
+          <w:sz w:val="24"/>
+          <w:szCs w:val="24"/>
+          <w:u w:val="single"/>
+        </w:rPr>
+        <w:lastRenderedPageBreak/>
+        <w:t>Diagrama de Arquitectura</w:t>
+      </w:r>
+    </w:p>
+    <w:p>
+      <w:pPr>
+        <w:rPr>
+          <w:b/>
+          <w:sz w:val="24"/>
+          <w:szCs w:val="24"/>
+          <w:u w:val="single"/>
+        </w:rPr>
+      </w:pPr>
+    </w:p>
+    <w:p>
+      <w:r>
+        <w:t xml:space="preserve">Este diagrama refleja la arquitectura de la aplicación web a alto nivel. </w:t>
+      </w:r>
+    </w:p>
+    <w:p>
+      <w:r>
+        <w:t xml:space="preserve">En la capa de Presentación, los usuarios finales interactúan con el sistema a través del navegador web. La capa Lógica administra los requerimientos del usuario </w:t>
+      </w:r>
+      <w:r>
+        <w:t>y se comunica con el Servidor de Base de Datos para la persistencia de la información.</w:t>
+      </w:r>
+    </w:p>
+    <w:p>
+      <w:pPr>
+        <w:rPr>
+          <w:b/>
+          <w:sz w:val="24"/>
+          <w:szCs w:val="24"/>
+          <w:u w:val="single"/>
+        </w:rPr>
+      </w:pPr>
+    </w:p>
+    <w:p>
+      <w:pPr>
+        <w:rPr>
+          <w:b/>
+          <w:sz w:val="24"/>
+          <w:szCs w:val="24"/>
+          <w:u w:val="single"/>
+        </w:rPr>
+      </w:pPr>
       <w:r>
         <w:rPr>
           <w:noProof/>
-          <w:lang w:val="en-US"/>
-        </w:rPr>
-        <w:lastRenderedPageBreak/>
+          <w:lang w:val="es-AR" w:eastAsia="es-AR"/>
+        </w:rPr>
         <w:drawing>
-          <wp:inline distT="0" distB="0" distL="0" distR="0" wp14:anchorId="68825CAF" wp14:editId="386374C8">
+          <wp:inline distT="0" distB="0" distL="0" distR="0" wp14:anchorId="23BD46C2" wp14:editId="2F503933">
             <wp:extent cx="3162300" cy="3486150"/>
             <wp:effectExtent l="0" t="0" r="0" b="0"/>
             <wp:docPr id="4" name="Imagen 4"/>
@@ -2868,8 +2951,6 @@
         </w:drawing>
       </w:r>
     </w:p>
-    <w:p/>
-    <w:p/>
     <w:p>
       <w:pPr>
         <w:rPr>
@@ -2909,16 +2990,15 @@
           <w:u w:val="single"/>
         </w:rPr>
       </w:pPr>
-    </w:p>
-    <w:p>
-      <w:pPr>
+      <w:r>
         <w:rPr>
           <w:b/>
           <w:sz w:val="24"/>
           <w:szCs w:val="24"/>
           <w:u w:val="single"/>
         </w:rPr>
-      </w:pPr>
+        <w:t>Diagrama de Clase:</w:t>
+      </w:r>
     </w:p>
     <w:p>
       <w:pPr>
@@ -2930,220 +3010,7 @@
         </w:rPr>
       </w:pPr>
     </w:p>
-    <w:p>
-      <w:pPr>
-        <w:rPr>
-          <w:b/>
-          <w:sz w:val="24"/>
-          <w:szCs w:val="24"/>
-          <w:u w:val="single"/>
-        </w:rPr>
-      </w:pPr>
-    </w:p>
-    <w:p>
-      <w:pPr>
-        <w:rPr>
-          <w:b/>
-          <w:sz w:val="24"/>
-          <w:szCs w:val="24"/>
-          <w:u w:val="single"/>
-        </w:rPr>
-      </w:pPr>
-    </w:p>
-    <w:p>
-      <w:pPr>
-        <w:rPr>
-          <w:b/>
-          <w:sz w:val="24"/>
-          <w:szCs w:val="24"/>
-          <w:u w:val="single"/>
-        </w:rPr>
-      </w:pPr>
-    </w:p>
-    <w:p>
-      <w:pPr>
-        <w:rPr>
-          <w:b/>
-          <w:sz w:val="24"/>
-          <w:szCs w:val="24"/>
-          <w:u w:val="single"/>
-        </w:rPr>
-      </w:pPr>
-    </w:p>
-    <w:p>
-      <w:pPr>
-        <w:rPr>
-          <w:b/>
-          <w:sz w:val="24"/>
-          <w:szCs w:val="24"/>
-          <w:u w:val="single"/>
-        </w:rPr>
-      </w:pPr>
-    </w:p>
-    <w:p>
-      <w:pPr>
-        <w:rPr>
-          <w:b/>
-          <w:sz w:val="24"/>
-          <w:szCs w:val="24"/>
-          <w:u w:val="single"/>
-        </w:rPr>
-      </w:pPr>
-    </w:p>
-    <w:p>
-      <w:pPr>
-        <w:rPr>
-          <w:b/>
-          <w:sz w:val="24"/>
-          <w:szCs w:val="24"/>
-          <w:u w:val="single"/>
-        </w:rPr>
-      </w:pPr>
-    </w:p>
-    <w:p>
-      <w:pPr>
-        <w:rPr>
-          <w:b/>
-          <w:sz w:val="24"/>
-          <w:szCs w:val="24"/>
-          <w:u w:val="single"/>
-        </w:rPr>
-      </w:pPr>
-    </w:p>
-    <w:p>
-      <w:pPr>
-        <w:rPr>
-          <w:b/>
-          <w:sz w:val="24"/>
-          <w:szCs w:val="24"/>
-          <w:u w:val="single"/>
-        </w:rPr>
-      </w:pPr>
-    </w:p>
-    <w:p>
-      <w:pPr>
-        <w:rPr>
-          <w:b/>
-          <w:sz w:val="24"/>
-          <w:szCs w:val="24"/>
-          <w:u w:val="single"/>
-        </w:rPr>
-      </w:pPr>
-    </w:p>
-    <w:p>
-      <w:pPr>
-        <w:rPr>
-          <w:b/>
-          <w:sz w:val="24"/>
-          <w:szCs w:val="24"/>
-          <w:u w:val="single"/>
-        </w:rPr>
-      </w:pPr>
-    </w:p>
-    <w:p>
-      <w:pPr>
-        <w:rPr>
-          <w:b/>
-          <w:sz w:val="24"/>
-          <w:szCs w:val="24"/>
-          <w:u w:val="single"/>
-        </w:rPr>
-      </w:pPr>
-    </w:p>
-    <w:p>
-      <w:pPr>
-        <w:rPr>
-          <w:b/>
-          <w:sz w:val="24"/>
-          <w:szCs w:val="24"/>
-          <w:u w:val="single"/>
-        </w:rPr>
-      </w:pPr>
-    </w:p>
-    <w:p>
-      <w:pPr>
-        <w:rPr>
-          <w:b/>
-          <w:sz w:val="24"/>
-          <w:szCs w:val="24"/>
-          <w:u w:val="single"/>
-        </w:rPr>
-      </w:pPr>
-    </w:p>
-    <w:p>
-      <w:pPr>
-        <w:rPr>
-          <w:b/>
-          <w:sz w:val="24"/>
-          <w:szCs w:val="24"/>
-          <w:u w:val="single"/>
-        </w:rPr>
-      </w:pPr>
-    </w:p>
-    <w:p>
-      <w:pPr>
-        <w:rPr>
-          <w:b/>
-          <w:sz w:val="24"/>
-          <w:szCs w:val="24"/>
-          <w:u w:val="single"/>
-        </w:rPr>
-      </w:pPr>
-    </w:p>
-    <w:p>
-      <w:pPr>
-        <w:rPr>
-          <w:b/>
-          <w:sz w:val="24"/>
-          <w:szCs w:val="24"/>
-          <w:u w:val="single"/>
-        </w:rPr>
-      </w:pPr>
-    </w:p>
-    <w:p>
-      <w:pPr>
-        <w:rPr>
-          <w:b/>
-          <w:sz w:val="24"/>
-          <w:szCs w:val="24"/>
-          <w:u w:val="single"/>
-        </w:rPr>
-      </w:pPr>
-    </w:p>
-    <w:p>
-      <w:pPr>
-        <w:rPr>
-          <w:b/>
-          <w:sz w:val="24"/>
-          <w:szCs w:val="24"/>
-          <w:u w:val="single"/>
-        </w:rPr>
-      </w:pPr>
-      <w:r>
-        <w:rPr>
-          <w:b/>
-          <w:sz w:val="24"/>
-          <w:szCs w:val="24"/>
-          <w:u w:val="single"/>
-        </w:rPr>
-        <w:lastRenderedPageBreak/>
-        <w:t>Diagrama de Clase:</w:t>
-      </w:r>
-    </w:p>
-    <w:p>
-      <w:pPr>
-        <w:rPr>
-          <w:b/>
-          <w:sz w:val="24"/>
-          <w:szCs w:val="24"/>
-          <w:u w:val="single"/>
-        </w:rPr>
-      </w:pPr>
-    </w:p>
-    <w:p>
-      <w:bookmarkStart w:id="6" w:name="_GoBack"/>
-      <w:bookmarkEnd w:id="6"/>
-    </w:p>
+    <w:p/>
     <w:p>
       <w:r>
         <w:object w:dxaOrig="2250" w:dyaOrig="811">
@@ -3166,10 +3033,10 @@
             <v:path o:extrusionok="f" gradientshapeok="t" o:connecttype="rect"/>
             <o:lock v:ext="edit" aspectratio="t"/>
           </v:shapetype>
-          <v:shape id="_x0000_i1027" type="#_x0000_t75" style="width:112.5pt;height:40.5pt" o:ole="">
+          <v:shape id="_x0000_i1025" type="#_x0000_t75" style="width:112.5pt;height:40.5pt" o:ole="">
             <v:imagedata r:id="rId13" o:title=""/>
           </v:shape>
-          <o:OLEObject Type="Embed" ProgID="Package" ShapeID="_x0000_i1027" DrawAspect="Content" ObjectID="_1588459765" r:id="rId14"/>
+          <o:OLEObject Type="Embed" ProgID="Package" ShapeID="_x0000_i1025" DrawAspect="Content" ObjectID="_1588514761" r:id="rId14"/>
         </w:object>
       </w:r>
     </w:p>
@@ -3384,31 +3251,6 @@
         <w:t>El sistema deberá estar disponible 24 x 7.</w:t>
       </w:r>
     </w:p>
-    <w:p>
-      <w:pPr>
-        <w:pBdr>
-          <w:top w:val="none" w:sz="0" w:space="0" w:color="auto"/>
-          <w:left w:val="none" w:sz="0" w:space="0" w:color="auto"/>
-          <w:bottom w:val="none" w:sz="0" w:space="0" w:color="auto"/>
-          <w:right w:val="none" w:sz="0" w:space="0" w:color="auto"/>
-          <w:between w:val="none" w:sz="0" w:space="0" w:color="auto"/>
-        </w:pBdr>
-        <w:shd w:val="clear" w:color="auto" w:fill="FFFFFF"/>
-        <w:spacing w:after="60" w:line="240" w:lineRule="auto"/>
-        <w:rPr>
-          <w:rFonts w:eastAsia="Times New Roman"/>
-          <w:color w:val="222222"/>
-          <w:sz w:val="20"/>
-          <w:szCs w:val="20"/>
-          <w:lang w:val="es-AR"/>
-        </w:rPr>
-      </w:pPr>
-    </w:p>
-    <w:p>
-      <w:pPr>
-        <w:pStyle w:val="Prrafodelista"/>
-      </w:pPr>
-    </w:p>
     <w:sectPr>
       <w:footerReference w:type="default" r:id="rId15"/>
       <w:pgSz w:w="11909" w:h="16834"/>
@@ -3421,7 +3263,7 @@
 </file>
 
 <file path=word/endnotes.xml><?xml version="1.0" encoding="utf-8"?>
-<w:endnotes xmlns:wpc="http://schemas.microsoft.com/office/word/2010/wordprocessingCanvas" xmlns:cx="http://schemas.microsoft.com/office/drawing/2014/chartex" xmlns:mc="http://schemas.openxmlformats.org/markup-compatibility/2006" xmlns:o="urn:schemas-microsoft-com:office:office" xmlns:r="http://schemas.openxmlformats.org/officeDocument/2006/relationships" xmlns:m="http://schemas.openxmlformats.org/officeDocument/2006/math" xmlns:v="urn:schemas-microsoft-com:vml" xmlns:wp14="http://schemas.microsoft.com/office/word/2010/wordprocessingDrawing" xmlns:wp="http://schemas.openxmlformats.org/drawingml/2006/wordprocessingDrawing" xmlns:w10="urn:schemas-microsoft-com:office:word" xmlns:w="http://schemas.openxmlformats.org/wordprocessingml/2006/main" xmlns:w14="http://schemas.microsoft.com/office/word/2010/wordml" xmlns:w15="http://schemas.microsoft.com/office/word/2012/wordml" xmlns:w16se="http://schemas.microsoft.com/office/word/2015/wordml/symex" xmlns:wpg="http://schemas.microsoft.com/office/word/2010/wordprocessingGroup" xmlns:wpi="http://schemas.microsoft.com/office/word/2010/wordprocessingInk" xmlns:wne="http://schemas.microsoft.com/office/word/2006/wordml" xmlns:wps="http://schemas.microsoft.com/office/word/2010/wordprocessingShape" mc:Ignorable="w14 w15 w16se wp14">
+<w:endnotes xmlns:wpc="http://schemas.microsoft.com/office/word/2010/wordprocessingCanvas" xmlns:mc="http://schemas.openxmlformats.org/markup-compatibility/2006" xmlns:o="urn:schemas-microsoft-com:office:office" xmlns:r="http://schemas.openxmlformats.org/officeDocument/2006/relationships" xmlns:m="http://schemas.openxmlformats.org/officeDocument/2006/math" xmlns:v="urn:schemas-microsoft-com:vml" xmlns:wp14="http://schemas.microsoft.com/office/word/2010/wordprocessingDrawing" xmlns:wp="http://schemas.openxmlformats.org/drawingml/2006/wordprocessingDrawing" xmlns:w10="urn:schemas-microsoft-com:office:word" xmlns:w="http://schemas.openxmlformats.org/wordprocessingml/2006/main" xmlns:w14="http://schemas.microsoft.com/office/word/2010/wordml" xmlns:w15="http://schemas.microsoft.com/office/word/2012/wordml" xmlns:wpg="http://schemas.microsoft.com/office/word/2010/wordprocessingGroup" xmlns:wpi="http://schemas.microsoft.com/office/word/2010/wordprocessingInk" xmlns:wne="http://schemas.microsoft.com/office/word/2006/wordml" xmlns:wps="http://schemas.microsoft.com/office/word/2010/wordprocessingShape" mc:Ignorable="w14 w15 wp14">
   <w:endnote w:type="separator" w:id="-1">
     <w:p>
       <w:pPr>
@@ -3446,7 +3288,7 @@
 </file>
 
 <file path=word/footer1.xml><?xml version="1.0" encoding="utf-8"?>
-<w:ftr xmlns:wpc="http://schemas.microsoft.com/office/word/2010/wordprocessingCanvas" xmlns:cx="http://schemas.microsoft.com/office/drawing/2014/chartex" xmlns:mc="http://schemas.openxmlformats.org/markup-compatibility/2006" xmlns:o="urn:schemas-microsoft-com:office:office" xmlns:r="http://schemas.openxmlformats.org/officeDocument/2006/relationships" xmlns:m="http://schemas.openxmlformats.org/officeDocument/2006/math" xmlns:v="urn:schemas-microsoft-com:vml" xmlns:wp14="http://schemas.microsoft.com/office/word/2010/wordprocessingDrawing" xmlns:wp="http://schemas.openxmlformats.org/drawingml/2006/wordprocessingDrawing" xmlns:w10="urn:schemas-microsoft-com:office:word" xmlns:w="http://schemas.openxmlformats.org/wordprocessingml/2006/main" xmlns:w14="http://schemas.microsoft.com/office/word/2010/wordml" xmlns:w15="http://schemas.microsoft.com/office/word/2012/wordml" xmlns:w16se="http://schemas.microsoft.com/office/word/2015/wordml/symex" xmlns:wpg="http://schemas.microsoft.com/office/word/2010/wordprocessingGroup" xmlns:wpi="http://schemas.microsoft.com/office/word/2010/wordprocessingInk" xmlns:wne="http://schemas.microsoft.com/office/word/2006/wordml" xmlns:wps="http://schemas.microsoft.com/office/word/2010/wordprocessingShape" mc:Ignorable="w14 w15 w16se wp14">
+<w:ftr xmlns:wpc="http://schemas.microsoft.com/office/word/2010/wordprocessingCanvas" xmlns:mc="http://schemas.openxmlformats.org/markup-compatibility/2006" xmlns:o="urn:schemas-microsoft-com:office:office" xmlns:r="http://schemas.openxmlformats.org/officeDocument/2006/relationships" xmlns:m="http://schemas.openxmlformats.org/officeDocument/2006/math" xmlns:v="urn:schemas-microsoft-com:vml" xmlns:wp14="http://schemas.microsoft.com/office/word/2010/wordprocessingDrawing" xmlns:wp="http://schemas.openxmlformats.org/drawingml/2006/wordprocessingDrawing" xmlns:w10="urn:schemas-microsoft-com:office:word" xmlns:w="http://schemas.openxmlformats.org/wordprocessingml/2006/main" xmlns:w14="http://schemas.microsoft.com/office/word/2010/wordml" xmlns:w15="http://schemas.microsoft.com/office/word/2012/wordml" xmlns:wpg="http://schemas.microsoft.com/office/word/2010/wordprocessingGroup" xmlns:wpi="http://schemas.microsoft.com/office/word/2010/wordprocessingInk" xmlns:wne="http://schemas.microsoft.com/office/word/2006/wordml" xmlns:wps="http://schemas.microsoft.com/office/word/2010/wordprocessingShape" mc:Ignorable="w14 w15 wp14">
   <w:p>
     <w:pPr>
       <w:pStyle w:val="Piedepgina"/>
@@ -3461,7 +3303,7 @@
 </file>
 
 <file path=word/footnotes.xml><?xml version="1.0" encoding="utf-8"?>
-<w:footnotes xmlns:wpc="http://schemas.microsoft.com/office/word/2010/wordprocessingCanvas" xmlns:cx="http://schemas.microsoft.com/office/drawing/2014/chartex" xmlns:mc="http://schemas.openxmlformats.org/markup-compatibility/2006" xmlns:o="urn:schemas-microsoft-com:office:office" xmlns:r="http://schemas.openxmlformats.org/officeDocument/2006/relationships" xmlns:m="http://schemas.openxmlformats.org/officeDocument/2006/math" xmlns:v="urn:schemas-microsoft-com:vml" xmlns:wp14="http://schemas.microsoft.com/office/word/2010/wordprocessingDrawing" xmlns:wp="http://schemas.openxmlformats.org/drawingml/2006/wordprocessingDrawing" xmlns:w10="urn:schemas-microsoft-com:office:word" xmlns:w="http://schemas.openxmlformats.org/wordprocessingml/2006/main" xmlns:w14="http://schemas.microsoft.com/office/word/2010/wordml" xmlns:w15="http://schemas.microsoft.com/office/word/2012/wordml" xmlns:w16se="http://schemas.microsoft.com/office/word/2015/wordml/symex" xmlns:wpg="http://schemas.microsoft.com/office/word/2010/wordprocessingGroup" xmlns:wpi="http://schemas.microsoft.com/office/word/2010/wordprocessingInk" xmlns:wne="http://schemas.microsoft.com/office/word/2006/wordml" xmlns:wps="http://schemas.microsoft.com/office/word/2010/wordprocessingShape" mc:Ignorable="w14 w15 w16se wp14">
+<w:footnotes xmlns:wpc="http://schemas.microsoft.com/office/word/2010/wordprocessingCanvas" xmlns:mc="http://schemas.openxmlformats.org/markup-compatibility/2006" xmlns:o="urn:schemas-microsoft-com:office:office" xmlns:r="http://schemas.openxmlformats.org/officeDocument/2006/relationships" xmlns:m="http://schemas.openxmlformats.org/officeDocument/2006/math" xmlns:v="urn:schemas-microsoft-com:vml" xmlns:wp14="http://schemas.microsoft.com/office/word/2010/wordprocessingDrawing" xmlns:wp="http://schemas.openxmlformats.org/drawingml/2006/wordprocessingDrawing" xmlns:w10="urn:schemas-microsoft-com:office:word" xmlns:w="http://schemas.openxmlformats.org/wordprocessingml/2006/main" xmlns:w14="http://schemas.microsoft.com/office/word/2010/wordml" xmlns:w15="http://schemas.microsoft.com/office/word/2012/wordml" xmlns:wpg="http://schemas.microsoft.com/office/word/2010/wordprocessingGroup" xmlns:wpi="http://schemas.microsoft.com/office/word/2010/wordprocessingInk" xmlns:wne="http://schemas.microsoft.com/office/word/2006/wordml" xmlns:wps="http://schemas.microsoft.com/office/word/2010/wordprocessingShape" mc:Ignorable="w14 w15 wp14">
   <w:footnote w:type="separator" w:id="-1">
     <w:p>
       <w:pPr>
@@ -3486,7 +3328,7 @@
 </file>
 
 <file path=word/numbering.xml><?xml version="1.0" encoding="utf-8"?>
-<w:numbering xmlns:wpc="http://schemas.microsoft.com/office/word/2010/wordprocessingCanvas" xmlns:cx="http://schemas.microsoft.com/office/drawing/2014/chartex" xmlns:mc="http://schemas.openxmlformats.org/markup-compatibility/2006" xmlns:o="urn:schemas-microsoft-com:office:office" xmlns:r="http://schemas.openxmlformats.org/officeDocument/2006/relationships" xmlns:m="http://schemas.openxmlformats.org/officeDocument/2006/math" xmlns:v="urn:schemas-microsoft-com:vml" xmlns:wp14="http://schemas.microsoft.com/office/word/2010/wordprocessingDrawing" xmlns:wp="http://schemas.openxmlformats.org/drawingml/2006/wordprocessingDrawing" xmlns:w10="urn:schemas-microsoft-com:office:word" xmlns:w="http://schemas.openxmlformats.org/wordprocessingml/2006/main" xmlns:w14="http://schemas.microsoft.com/office/word/2010/wordml" xmlns:w15="http://schemas.microsoft.com/office/word/2012/wordml" xmlns:w16se="http://schemas.microsoft.com/office/word/2015/wordml/symex" xmlns:wpg="http://schemas.microsoft.com/office/word/2010/wordprocessingGroup" xmlns:wpi="http://schemas.microsoft.com/office/word/2010/wordprocessingInk" xmlns:wne="http://schemas.microsoft.com/office/word/2006/wordml" xmlns:wps="http://schemas.microsoft.com/office/word/2010/wordprocessingShape" mc:Ignorable="w14 w15 w16se wp14">
+<w:numbering xmlns:wpc="http://schemas.microsoft.com/office/word/2010/wordprocessingCanvas" xmlns:mc="http://schemas.openxmlformats.org/markup-compatibility/2006" xmlns:o="urn:schemas-microsoft-com:office:office" xmlns:r="http://schemas.openxmlformats.org/officeDocument/2006/relationships" xmlns:m="http://schemas.openxmlformats.org/officeDocument/2006/math" xmlns:v="urn:schemas-microsoft-com:vml" xmlns:wp14="http://schemas.microsoft.com/office/word/2010/wordprocessingDrawing" xmlns:wp="http://schemas.openxmlformats.org/drawingml/2006/wordprocessingDrawing" xmlns:w10="urn:schemas-microsoft-com:office:word" xmlns:w="http://schemas.openxmlformats.org/wordprocessingml/2006/main" xmlns:w14="http://schemas.microsoft.com/office/word/2010/wordml" xmlns:w15="http://schemas.microsoft.com/office/word/2012/wordml" xmlns:wpg="http://schemas.microsoft.com/office/word/2010/wordprocessingGroup" xmlns:wpi="http://schemas.microsoft.com/office/word/2010/wordprocessingInk" xmlns:wne="http://schemas.microsoft.com/office/word/2006/wordml" xmlns:wps="http://schemas.microsoft.com/office/word/2010/wordprocessingShape" mc:Ignorable="w14 w15 wp14">
   <w:abstractNum w:abstractNumId="0" w15:restartNumberingAfterBreak="0">
     <w:nsid w:val="0274517C"/>
     <w:multiLevelType w:val="multilevel"/>
@@ -4331,7 +4173,7 @@
 </file>
 
 <file path=word/styles.xml><?xml version="1.0" encoding="utf-8"?>
-<w:styles xmlns:mc="http://schemas.openxmlformats.org/markup-compatibility/2006" xmlns:r="http://schemas.openxmlformats.org/officeDocument/2006/relationships" xmlns:w="http://schemas.openxmlformats.org/wordprocessingml/2006/main" xmlns:w14="http://schemas.microsoft.com/office/word/2010/wordml" xmlns:w15="http://schemas.microsoft.com/office/word/2012/wordml" xmlns:w16se="http://schemas.microsoft.com/office/word/2015/wordml/symex" mc:Ignorable="w14 w15 w16se">
+<w:styles xmlns:mc="http://schemas.openxmlformats.org/markup-compatibility/2006" xmlns:r="http://schemas.openxmlformats.org/officeDocument/2006/relationships" xmlns:w="http://schemas.openxmlformats.org/wordprocessingml/2006/main" xmlns:w14="http://schemas.microsoft.com/office/word/2010/wordml" xmlns:w15="http://schemas.microsoft.com/office/word/2012/wordml" mc:Ignorable="w14 w15">
   <w:docDefaults>
     <w:rPrDefault>
       <w:rPr>
@@ -4860,7 +4702,7 @@
       </w:tblCellMar>
     </w:tblPr>
   </w:style>
-  <w:style w:type="paragraph" w:styleId="Ttulo">
+  <w:style w:type="paragraph" w:styleId="Puesto">
     <w:name w:val="Title"/>
     <w:basedOn w:val="Normal"/>
     <w:next w:val="Normal"/>
@@ -5316,7 +5158,7 @@
 </file>
 
 <file path=customXml/itemProps1.xml><?xml version="1.0" encoding="utf-8"?>
-<ds:datastoreItem xmlns:ds="http://schemas.openxmlformats.org/officeDocument/2006/customXml" ds:itemID="{7F1A1B49-B868-4830-AEB1-2700233BCC5E}">
+<ds:datastoreItem xmlns:ds="http://schemas.openxmlformats.org/officeDocument/2006/customXml" ds:itemID="{53643166-FC3E-478E-8CB1-717700A44E7C}">
   <ds:schemaRefs>
     <ds:schemaRef ds:uri="http://schemas.openxmlformats.org/officeDocument/2006/bibliography"/>
   </ds:schemaRefs>

</xml_diff>